<commit_message>
Testes nos exemplos do hmkcode e androidbegin
</commit_message>
<xml_diff>
--- a/Requisitos/EspecificacaoDeRequisitos-SistemaDeNotificaçãoDeMensagens-MeNo.docx
+++ b/Requisitos/EspecificacaoDeRequisitos-SistemaDeNotificaçãoDeMensagens-MeNo.docx
@@ -922,10 +922,7 @@
         <w:jc w:val="both"/>
       </w:pPr>
       <w:r>
-        <w:t>A sequência de eventos que ocorrerá no sistema consistirá na aplicação cliente se registrar para receber notificações do Servidor. Depois disso a aplicação remetente envia uma mensagem para o Servidor. Caso o dispositivo móvel que vai receber a mensagem esteja off-line, o Servidor fica responsável por enfileirar e armazenar a mensagem. Quando o dispositivo fica on-line, o Servidor envia a mensagem para o dispositivo. A aplicação cliente então processa a mensagem recebida</w:t>
-      </w:r>
-      <w:r>
-        <w:t>.</w:t>
+        <w:t>A sequência de eventos que ocorrerá no sistema consistirá na aplicação cliente se registrar para receber notificações do Servidor. Depois disso a aplicação remetente envia uma mensagem para o Servidor. Caso o dispositivo móvel que vai receber a mensagem esteja off-line, o Servidor fica responsável por enfileirar e armazenar a mensagem. Quando o dispositivo fica on-line, o Servidor envia a mensagem para o dispositivo. A aplicação cliente então processa a mensagem recebida.</w:t>
       </w:r>
     </w:p>
     <w:p>
@@ -1114,8 +1111,6 @@
         </w:rPr>
         <w:t>Exigências Específicas</w:t>
       </w:r>
-      <w:bookmarkStart w:id="1" w:name="_GoBack"/>
-      <w:bookmarkEnd w:id="1"/>
     </w:p>
     <w:p>
       <w:pPr>
@@ -1200,6 +1195,17 @@
       <w:r>
         <w:t xml:space="preserve"> Os assinantes são aplicações clientes que estarão aptas a receber as mensagens. </w:t>
       </w:r>
+      <w:r>
+        <w:t xml:space="preserve">Deve ser possível </w:t>
+      </w:r>
+      <w:proofErr w:type="spellStart"/>
+      <w:r>
+        <w:t>descadastrar</w:t>
+      </w:r>
+      <w:proofErr w:type="spellEnd"/>
+      <w:r>
+        <w:t xml:space="preserve"> um assinante. Deve ser possível montar grupos de assinantes.</w:t>
+      </w:r>
     </w:p>
     <w:p>
       <w:pPr>
@@ -1257,7 +1263,40 @@
         <w:t>enviar uma mensagem para determinados assinantes.</w:t>
       </w:r>
       <w:r>
-        <w:t xml:space="preserve"> A aplicação remetente poderá enviar uma mensagem para todos os seus assinantes ou escolher assinantes específicos para receber a mensagem.</w:t>
+        <w:t xml:space="preserve"> A aplicação remetente poderá enviar uma mensagem para todos os seus assinantes ou escolher assinantes específicos pa</w:t>
+      </w:r>
+      <w:bookmarkStart w:id="1" w:name="_GoBack"/>
+      <w:bookmarkEnd w:id="1"/>
+      <w:r>
+        <w:t>ra receber a mensagem.</w:t>
+      </w:r>
+    </w:p>
+    <w:p>
+      <w:pPr>
+        <w:pStyle w:val="PargrafodaLista"/>
+        <w:numPr>
+          <w:ilvl w:val="0"/>
+          <w:numId w:val="4"/>
+        </w:numPr>
+        <w:spacing w:before="100"/>
+        <w:jc w:val="both"/>
+      </w:pPr>
+      <w:r>
+        <w:t>O tamanho de cada notificação deverá ser 2 KB.</w:t>
+      </w:r>
+    </w:p>
+    <w:p>
+      <w:pPr>
+        <w:pStyle w:val="PargrafodaLista"/>
+        <w:numPr>
+          <w:ilvl w:val="0"/>
+          <w:numId w:val="4"/>
+        </w:numPr>
+        <w:spacing w:before="100"/>
+        <w:jc w:val="both"/>
+      </w:pPr>
+      <w:r>
+        <w:t>As notificações serão enviadas, e recebidas em um período não superior a 24 horas. Após este período, a notificação perde sua validade.</w:t>
       </w:r>
     </w:p>
     <w:p>
@@ -1425,6 +1464,17 @@
       <w:r>
         <w:t>.</w:t>
       </w:r>
+      <w:r>
+        <w:t xml:space="preserve"> O aplicativo mobile deve ser executado na plataforma </w:t>
+      </w:r>
+      <w:proofErr w:type="spellStart"/>
+      <w:r>
+        <w:t>Android</w:t>
+      </w:r>
+      <w:proofErr w:type="spellEnd"/>
+      <w:r>
+        <w:t>.</w:t>
+      </w:r>
     </w:p>
     <w:p>
       <w:pPr>
@@ -1637,13 +1687,7 @@
         <w:jc w:val="both"/>
       </w:pPr>
       <w:r>
-        <w:t xml:space="preserve">Descrição: </w:t>
-      </w:r>
-      <w:r>
-        <w:t>O sistema não deve permitir que a mensagem chegue corrompida ao destinatário</w:t>
-      </w:r>
-      <w:r>
-        <w:t>.</w:t>
+        <w:t>Descrição: O sistema não deve permitir que a mensagem chegue corrompida ao destinatário.</w:t>
       </w:r>
     </w:p>
     <w:p>
@@ -1711,13 +1755,7 @@
         <w:jc w:val="both"/>
       </w:pPr>
       <w:r>
-        <w:t xml:space="preserve">Descrição: O sistema não deve permitir que a mensagem </w:t>
-      </w:r>
-      <w:r>
-        <w:t>chegue para um destinatário diferente do destinatário para o qual a mensagem foi endereçada</w:t>
-      </w:r>
-      <w:r>
-        <w:t>.</w:t>
+        <w:t>Descrição: O sistema não deve permitir que a mensagem chegue para um destinatário diferente do destinatário para o qual a mensagem foi endereçada.</w:t>
       </w:r>
     </w:p>
     <w:p>
@@ -1897,7 +1935,7 @@
       <w:rPr>
         <w:noProof/>
       </w:rPr>
-      <w:t>1</w:t>
+      <w:t>4</w:t>
     </w:r>
     <w:r>
       <w:fldChar w:fldCharType="end"/>
@@ -2269,6 +2307,92 @@
       </w:rPr>
     </w:lvl>
   </w:abstractNum>
+  <w:abstractNum w:abstractNumId="3">
+    <w:nsid w:val="4FFB05BF"/>
+    <w:multiLevelType w:val="hybridMultilevel"/>
+    <w:tmpl w:val="4BCE77C2"/>
+    <w:lvl w:ilvl="0" w:tplc="0416000F">
+      <w:start w:val="1"/>
+      <w:numFmt w:val="decimal"/>
+      <w:lvlText w:val="%1."/>
+      <w:lvlJc w:val="left"/>
+      <w:pPr>
+        <w:ind w:left="720" w:hanging="360"/>
+      </w:pPr>
+    </w:lvl>
+    <w:lvl w:ilvl="1" w:tplc="04160019" w:tentative="1">
+      <w:start w:val="1"/>
+      <w:numFmt w:val="lowerLetter"/>
+      <w:lvlText w:val="%2."/>
+      <w:lvlJc w:val="left"/>
+      <w:pPr>
+        <w:ind w:left="1440" w:hanging="360"/>
+      </w:pPr>
+    </w:lvl>
+    <w:lvl w:ilvl="2" w:tplc="0416001B" w:tentative="1">
+      <w:start w:val="1"/>
+      <w:numFmt w:val="lowerRoman"/>
+      <w:lvlText w:val="%3."/>
+      <w:lvlJc w:val="right"/>
+      <w:pPr>
+        <w:ind w:left="2160" w:hanging="180"/>
+      </w:pPr>
+    </w:lvl>
+    <w:lvl w:ilvl="3" w:tplc="0416000F" w:tentative="1">
+      <w:start w:val="1"/>
+      <w:numFmt w:val="decimal"/>
+      <w:lvlText w:val="%4."/>
+      <w:lvlJc w:val="left"/>
+      <w:pPr>
+        <w:ind w:left="2880" w:hanging="360"/>
+      </w:pPr>
+    </w:lvl>
+    <w:lvl w:ilvl="4" w:tplc="04160019" w:tentative="1">
+      <w:start w:val="1"/>
+      <w:numFmt w:val="lowerLetter"/>
+      <w:lvlText w:val="%5."/>
+      <w:lvlJc w:val="left"/>
+      <w:pPr>
+        <w:ind w:left="3600" w:hanging="360"/>
+      </w:pPr>
+    </w:lvl>
+    <w:lvl w:ilvl="5" w:tplc="0416001B" w:tentative="1">
+      <w:start w:val="1"/>
+      <w:numFmt w:val="lowerRoman"/>
+      <w:lvlText w:val="%6."/>
+      <w:lvlJc w:val="right"/>
+      <w:pPr>
+        <w:ind w:left="4320" w:hanging="180"/>
+      </w:pPr>
+    </w:lvl>
+    <w:lvl w:ilvl="6" w:tplc="0416000F" w:tentative="1">
+      <w:start w:val="1"/>
+      <w:numFmt w:val="decimal"/>
+      <w:lvlText w:val="%7."/>
+      <w:lvlJc w:val="left"/>
+      <w:pPr>
+        <w:ind w:left="5040" w:hanging="360"/>
+      </w:pPr>
+    </w:lvl>
+    <w:lvl w:ilvl="7" w:tplc="04160019" w:tentative="1">
+      <w:start w:val="1"/>
+      <w:numFmt w:val="lowerLetter"/>
+      <w:lvlText w:val="%8."/>
+      <w:lvlJc w:val="left"/>
+      <w:pPr>
+        <w:ind w:left="5760" w:hanging="360"/>
+      </w:pPr>
+    </w:lvl>
+    <w:lvl w:ilvl="8" w:tplc="0416001B" w:tentative="1">
+      <w:start w:val="1"/>
+      <w:numFmt w:val="lowerRoman"/>
+      <w:lvlText w:val="%9."/>
+      <w:lvlJc w:val="right"/>
+      <w:pPr>
+        <w:ind w:left="6480" w:hanging="180"/>
+      </w:pPr>
+    </w:lvl>
+  </w:abstractNum>
   <w:num w:numId="1">
     <w:abstractNumId w:val="2"/>
   </w:num>
@@ -2277,6 +2401,9 @@
   </w:num>
   <w:num w:numId="3">
     <w:abstractNumId w:val="1"/>
+  </w:num>
+  <w:num w:numId="4">
+    <w:abstractNumId w:val="3"/>
   </w:num>
 </w:numbering>
 </file>

</xml_diff>

<commit_message>
Cliente agora possui a função de cancelar registro
</commit_message>
<xml_diff>
--- a/Requisitos/EspecificacaoDeRequisitos-SistemaDeNotificaçãoDeMensagens-MeNo.docx
+++ b/Requisitos/EspecificacaoDeRequisitos-SistemaDeNotificaçãoDeMensagens-MeNo.docx
@@ -40,6 +40,8 @@
         </w:rPr>
         <w:t>Julliano Rosa Nascimento</w:t>
       </w:r>
+      <w:bookmarkStart w:id="1" w:name="_GoBack"/>
+      <w:bookmarkEnd w:id="1"/>
       <w:r>
         <w:rPr>
           <w:sz w:val="20"/>
@@ -576,15 +578,7 @@
               <w:jc w:val="both"/>
             </w:pPr>
             <w:r>
-              <w:t xml:space="preserve">Usuários do aplicativo </w:t>
-            </w:r>
-            <w:proofErr w:type="spellStart"/>
-            <w:r>
-              <w:t>Android</w:t>
-            </w:r>
-            <w:proofErr w:type="spellEnd"/>
-            <w:r>
-              <w:t xml:space="preserve"> que farão o registro para serem notificados sobre as mensagens que são destinadas a eles.</w:t>
+              <w:t>Usuários do aplicativo Android que farão o registro para serem notificados sobre as mensagens que são destinadas a eles.</w:t>
             </w:r>
           </w:p>
         </w:tc>
@@ -1209,6 +1203,32 @@
     </w:p>
     <w:p>
       <w:pPr>
+        <w:pStyle w:val="PargrafodaLista"/>
+        <w:numPr>
+          <w:ilvl w:val="0"/>
+          <w:numId w:val="5"/>
+        </w:numPr>
+        <w:spacing w:before="100"/>
+        <w:jc w:val="both"/>
+      </w:pPr>
+      <w:r>
+        <w:t xml:space="preserve">O cadastro de assinantes se dará por meio de um arquivo de texto que conterá os usuários de um grupo. Dentro desse grupo deverá ser possível escolher </w:t>
+      </w:r>
+      <w:r>
+        <w:t xml:space="preserve">apenas </w:t>
+      </w:r>
+      <w:r>
+        <w:t xml:space="preserve">um usuário, </w:t>
+      </w:r>
+      <w:r>
+        <w:t xml:space="preserve">vários usuários, </w:t>
+      </w:r>
+      <w:r>
+        <w:t>ou todos, para ser enviada a mensagem.</w:t>
+      </w:r>
+    </w:p>
+    <w:p>
+      <w:pPr>
         <w:spacing w:before="100"/>
         <w:jc w:val="both"/>
       </w:pPr>
@@ -1263,12 +1283,7 @@
         <w:t>enviar uma mensagem para determinados assinantes.</w:t>
       </w:r>
       <w:r>
-        <w:t xml:space="preserve"> A aplicação remetente poderá enviar uma mensagem para todos os seus assinantes ou escolher assinantes específicos pa</w:t>
-      </w:r>
-      <w:bookmarkStart w:id="1" w:name="_GoBack"/>
-      <w:bookmarkEnd w:id="1"/>
-      <w:r>
-        <w:t>ra receber a mensagem.</w:t>
+        <w:t xml:space="preserve"> A aplicação remetente poderá enviar uma mensagem para todos os seus assinantes ou escolher assinantes específicos para receber a mensagem.</w:t>
       </w:r>
     </w:p>
     <w:p>
@@ -1375,16 +1390,62 @@
       <w:r>
         <w:t xml:space="preserve"> aplicação </w:t>
       </w:r>
+      <w:r>
+        <w:t>Android cliente receber suas mensagens.</w:t>
+      </w:r>
+      <w:r>
+        <w:t xml:space="preserve"> Mesmo com o dispositivo off-line as mensagens devem ser armazenadas para que possam ser recebidas assim que o dispositivo se torne on-line.</w:t>
+      </w:r>
+    </w:p>
+    <w:p>
+      <w:pPr>
+        <w:pStyle w:val="PargrafodaLista"/>
+        <w:numPr>
+          <w:ilvl w:val="0"/>
+          <w:numId w:val="6"/>
+        </w:numPr>
+        <w:spacing w:before="100"/>
+        <w:jc w:val="both"/>
+      </w:pPr>
+      <w:r>
+        <w:t xml:space="preserve">O dispositivo deve ter um botão para obter o </w:t>
+      </w:r>
+      <w:r>
+        <w:t>registro</w:t>
+      </w:r>
+      <w:r>
+        <w:t xml:space="preserve"> e uma caixa de texto para mostrar o </w:t>
+      </w:r>
+      <w:r>
+        <w:t>registro</w:t>
+      </w:r>
+      <w:r>
+        <w:t>, que será copiado e colocado no arquivo de texto do grupo.</w:t>
+      </w:r>
+      <w:r>
+        <w:t xml:space="preserve"> O registro também poderá ser obtido através do </w:t>
+      </w:r>
       <w:proofErr w:type="spellStart"/>
       <w:r>
-        <w:t>Android</w:t>
+        <w:t>Logcat</w:t>
       </w:r>
       <w:proofErr w:type="spellEnd"/>
       <w:r>
-        <w:t xml:space="preserve"> cliente receber suas mensagens.</w:t>
-      </w:r>
-      <w:r>
-        <w:t xml:space="preserve"> Mesmo com o dispositivo off-line as mensagens devem ser armazenadas para que possam ser recebidas assim que o dispositivo se torne on-line.</w:t>
+        <w:t xml:space="preserve"> do ADT.</w:t>
+      </w:r>
+    </w:p>
+    <w:p>
+      <w:pPr>
+        <w:pStyle w:val="PargrafodaLista"/>
+        <w:numPr>
+          <w:ilvl w:val="0"/>
+          <w:numId w:val="6"/>
+        </w:numPr>
+        <w:spacing w:before="100"/>
+        <w:jc w:val="both"/>
+      </w:pPr>
+      <w:r>
+        <w:t>O dispositivo deve ter uma tela para mostrar a mensagem recebida.</w:t>
       </w:r>
     </w:p>
     <w:p>
@@ -1465,15 +1526,7 @@
         <w:t>.</w:t>
       </w:r>
       <w:r>
-        <w:t xml:space="preserve"> O aplicativo mobile deve ser executado na plataforma </w:t>
-      </w:r>
-      <w:proofErr w:type="spellStart"/>
-      <w:r>
-        <w:t>Android</w:t>
-      </w:r>
-      <w:proofErr w:type="spellEnd"/>
-      <w:r>
-        <w:t>.</w:t>
+        <w:t xml:space="preserve"> O aplicativo mobile deve ser executado na plataforma Android.</w:t>
       </w:r>
     </w:p>
     <w:p>
@@ -2195,6 +2248,95 @@
     </w:lvl>
   </w:abstractNum>
   <w:abstractNum w:abstractNumId="2">
+    <w:nsid w:val="1A2B2AF9"/>
+    <w:multiLevelType w:val="hybridMultilevel"/>
+    <w:tmpl w:val="AB52EB16"/>
+    <w:lvl w:ilvl="0" w:tplc="0416000F">
+      <w:start w:val="1"/>
+      <w:numFmt w:val="decimal"/>
+      <w:lvlText w:val="%1."/>
+      <w:lvlJc w:val="left"/>
+      <w:pPr>
+        <w:ind w:left="720" w:hanging="360"/>
+      </w:pPr>
+      <w:rPr>
+        <w:rFonts w:hint="default"/>
+      </w:rPr>
+    </w:lvl>
+    <w:lvl w:ilvl="1" w:tplc="04160019" w:tentative="1">
+      <w:start w:val="1"/>
+      <w:numFmt w:val="lowerLetter"/>
+      <w:lvlText w:val="%2."/>
+      <w:lvlJc w:val="left"/>
+      <w:pPr>
+        <w:ind w:left="1440" w:hanging="360"/>
+      </w:pPr>
+    </w:lvl>
+    <w:lvl w:ilvl="2" w:tplc="0416001B" w:tentative="1">
+      <w:start w:val="1"/>
+      <w:numFmt w:val="lowerRoman"/>
+      <w:lvlText w:val="%3."/>
+      <w:lvlJc w:val="right"/>
+      <w:pPr>
+        <w:ind w:left="2160" w:hanging="180"/>
+      </w:pPr>
+    </w:lvl>
+    <w:lvl w:ilvl="3" w:tplc="0416000F" w:tentative="1">
+      <w:start w:val="1"/>
+      <w:numFmt w:val="decimal"/>
+      <w:lvlText w:val="%4."/>
+      <w:lvlJc w:val="left"/>
+      <w:pPr>
+        <w:ind w:left="2880" w:hanging="360"/>
+      </w:pPr>
+    </w:lvl>
+    <w:lvl w:ilvl="4" w:tplc="04160019" w:tentative="1">
+      <w:start w:val="1"/>
+      <w:numFmt w:val="lowerLetter"/>
+      <w:lvlText w:val="%5."/>
+      <w:lvlJc w:val="left"/>
+      <w:pPr>
+        <w:ind w:left="3600" w:hanging="360"/>
+      </w:pPr>
+    </w:lvl>
+    <w:lvl w:ilvl="5" w:tplc="0416001B" w:tentative="1">
+      <w:start w:val="1"/>
+      <w:numFmt w:val="lowerRoman"/>
+      <w:lvlText w:val="%6."/>
+      <w:lvlJc w:val="right"/>
+      <w:pPr>
+        <w:ind w:left="4320" w:hanging="180"/>
+      </w:pPr>
+    </w:lvl>
+    <w:lvl w:ilvl="6" w:tplc="0416000F" w:tentative="1">
+      <w:start w:val="1"/>
+      <w:numFmt w:val="decimal"/>
+      <w:lvlText w:val="%7."/>
+      <w:lvlJc w:val="left"/>
+      <w:pPr>
+        <w:ind w:left="5040" w:hanging="360"/>
+      </w:pPr>
+    </w:lvl>
+    <w:lvl w:ilvl="7" w:tplc="04160019" w:tentative="1">
+      <w:start w:val="1"/>
+      <w:numFmt w:val="lowerLetter"/>
+      <w:lvlText w:val="%8."/>
+      <w:lvlJc w:val="left"/>
+      <w:pPr>
+        <w:ind w:left="5760" w:hanging="360"/>
+      </w:pPr>
+    </w:lvl>
+    <w:lvl w:ilvl="8" w:tplc="0416001B" w:tentative="1">
+      <w:start w:val="1"/>
+      <w:numFmt w:val="lowerRoman"/>
+      <w:lvlText w:val="%9."/>
+      <w:lvlJc w:val="right"/>
+      <w:pPr>
+        <w:ind w:left="6480" w:hanging="180"/>
+      </w:pPr>
+    </w:lvl>
+  </w:abstractNum>
+  <w:abstractNum w:abstractNumId="3">
     <w:nsid w:val="2F201900"/>
     <w:multiLevelType w:val="multilevel"/>
     <w:tmpl w:val="0416001F"/>
@@ -2307,7 +2449,96 @@
       </w:rPr>
     </w:lvl>
   </w:abstractNum>
-  <w:abstractNum w:abstractNumId="3">
+  <w:abstractNum w:abstractNumId="4">
+    <w:nsid w:val="398E2D68"/>
+    <w:multiLevelType w:val="hybridMultilevel"/>
+    <w:tmpl w:val="37E48D7A"/>
+    <w:lvl w:ilvl="0" w:tplc="0416000F">
+      <w:start w:val="1"/>
+      <w:numFmt w:val="decimal"/>
+      <w:lvlText w:val="%1."/>
+      <w:lvlJc w:val="left"/>
+      <w:pPr>
+        <w:ind w:left="720" w:hanging="360"/>
+      </w:pPr>
+      <w:rPr>
+        <w:rFonts w:hint="default"/>
+      </w:rPr>
+    </w:lvl>
+    <w:lvl w:ilvl="1" w:tplc="04160019" w:tentative="1">
+      <w:start w:val="1"/>
+      <w:numFmt w:val="lowerLetter"/>
+      <w:lvlText w:val="%2."/>
+      <w:lvlJc w:val="left"/>
+      <w:pPr>
+        <w:ind w:left="1440" w:hanging="360"/>
+      </w:pPr>
+    </w:lvl>
+    <w:lvl w:ilvl="2" w:tplc="0416001B" w:tentative="1">
+      <w:start w:val="1"/>
+      <w:numFmt w:val="lowerRoman"/>
+      <w:lvlText w:val="%3."/>
+      <w:lvlJc w:val="right"/>
+      <w:pPr>
+        <w:ind w:left="2160" w:hanging="180"/>
+      </w:pPr>
+    </w:lvl>
+    <w:lvl w:ilvl="3" w:tplc="0416000F" w:tentative="1">
+      <w:start w:val="1"/>
+      <w:numFmt w:val="decimal"/>
+      <w:lvlText w:val="%4."/>
+      <w:lvlJc w:val="left"/>
+      <w:pPr>
+        <w:ind w:left="2880" w:hanging="360"/>
+      </w:pPr>
+    </w:lvl>
+    <w:lvl w:ilvl="4" w:tplc="04160019" w:tentative="1">
+      <w:start w:val="1"/>
+      <w:numFmt w:val="lowerLetter"/>
+      <w:lvlText w:val="%5."/>
+      <w:lvlJc w:val="left"/>
+      <w:pPr>
+        <w:ind w:left="3600" w:hanging="360"/>
+      </w:pPr>
+    </w:lvl>
+    <w:lvl w:ilvl="5" w:tplc="0416001B" w:tentative="1">
+      <w:start w:val="1"/>
+      <w:numFmt w:val="lowerRoman"/>
+      <w:lvlText w:val="%6."/>
+      <w:lvlJc w:val="right"/>
+      <w:pPr>
+        <w:ind w:left="4320" w:hanging="180"/>
+      </w:pPr>
+    </w:lvl>
+    <w:lvl w:ilvl="6" w:tplc="0416000F" w:tentative="1">
+      <w:start w:val="1"/>
+      <w:numFmt w:val="decimal"/>
+      <w:lvlText w:val="%7."/>
+      <w:lvlJc w:val="left"/>
+      <w:pPr>
+        <w:ind w:left="5040" w:hanging="360"/>
+      </w:pPr>
+    </w:lvl>
+    <w:lvl w:ilvl="7" w:tplc="04160019" w:tentative="1">
+      <w:start w:val="1"/>
+      <w:numFmt w:val="lowerLetter"/>
+      <w:lvlText w:val="%8."/>
+      <w:lvlJc w:val="left"/>
+      <w:pPr>
+        <w:ind w:left="5760" w:hanging="360"/>
+      </w:pPr>
+    </w:lvl>
+    <w:lvl w:ilvl="8" w:tplc="0416001B" w:tentative="1">
+      <w:start w:val="1"/>
+      <w:numFmt w:val="lowerRoman"/>
+      <w:lvlText w:val="%9."/>
+      <w:lvlJc w:val="right"/>
+      <w:pPr>
+        <w:ind w:left="6480" w:hanging="180"/>
+      </w:pPr>
+    </w:lvl>
+  </w:abstractNum>
+  <w:abstractNum w:abstractNumId="5">
     <w:nsid w:val="4FFB05BF"/>
     <w:multiLevelType w:val="hybridMultilevel"/>
     <w:tmpl w:val="4BCE77C2"/>
@@ -2394,7 +2625,7 @@
     </w:lvl>
   </w:abstractNum>
   <w:num w:numId="1">
-    <w:abstractNumId w:val="2"/>
+    <w:abstractNumId w:val="3"/>
   </w:num>
   <w:num w:numId="2">
     <w:abstractNumId w:val="0"/>
@@ -2403,7 +2634,13 @@
     <w:abstractNumId w:val="1"/>
   </w:num>
   <w:num w:numId="4">
-    <w:abstractNumId w:val="3"/>
+    <w:abstractNumId w:val="5"/>
+  </w:num>
+  <w:num w:numId="5">
+    <w:abstractNumId w:val="4"/>
+  </w:num>
+  <w:num w:numId="6">
+    <w:abstractNumId w:val="2"/>
   </w:num>
 </w:numbering>
 </file>

</xml_diff>